<commit_message>
Add MYSQL comandos atualizado
</commit_message>
<xml_diff>
--- a/aula 34 - Exercicio sql PROMINAS.docx
+++ b/aula 34 - Exercicio sql PROMINAS.docx
@@ -149,6 +149,11 @@
       <w:pPr>
         <w:pStyle w:val="PargrafodaLista"/>
       </w:pPr>
+    </w:p>
+    <w:p>
+      <w:pPr>
+        <w:pStyle w:val="PargrafodaLista"/>
+      </w:pPr>
       <w:r>
         <w:t>LIKE: serve para buscarmos um dado passando um caractere ou conjunto de caracteres na busca, por exemplo, buscar todos os nomes que possuem a letra A: %A%.</w:t>
       </w:r>
@@ -157,6 +162,11 @@
       <w:pPr>
         <w:pStyle w:val="PargrafodaLista"/>
       </w:pPr>
+    </w:p>
+    <w:p>
+      <w:pPr>
+        <w:pStyle w:val="PargrafodaLista"/>
+      </w:pPr>
       <w:r>
         <w:t>BETWEEN: usado para buscar dados por intervalo especificado, por exemplo, utilizando um filtro de datas para retornar produtos cadastrados em determinado período.</w:t>
       </w:r>
@@ -165,9 +175,21 @@
       <w:pPr>
         <w:pStyle w:val="PargrafodaLista"/>
       </w:pPr>
+    </w:p>
+    <w:p>
+      <w:pPr>
+        <w:pStyle w:val="PargrafodaLista"/>
+      </w:pPr>
       <w:r>
         <w:t>UPPER: passa os dados selecionados para caracteres maiúsculos.</w:t>
       </w:r>
+    </w:p>
+    <w:p>
+      <w:pPr>
+        <w:pStyle w:val="PargrafodaLista"/>
+      </w:pPr>
+      <w:bookmarkStart w:id="0" w:name="_GoBack"/>
+      <w:bookmarkEnd w:id="0"/>
     </w:p>
     <w:p>
       <w:pPr>
@@ -1417,6 +1439,7 @@
         <w:rPr>
           <w:lang w:val="en-US"/>
         </w:rPr>
+        <w:lastRenderedPageBreak/>
         <w:t>DELETE FROM PRODUTO</w:t>
       </w:r>
       <w:r>
@@ -1496,7 +1519,6 @@
         <w:ind w:left="1276"/>
       </w:pPr>
       <w:r>
-        <w:lastRenderedPageBreak/>
         <w:t>SELECT * FROM PRODUTO;</w:t>
       </w:r>
     </w:p>
@@ -2003,6 +2025,7 @@
         <w:ind w:left="1276" w:hanging="425"/>
       </w:pPr>
       <w:r>
+        <w:lastRenderedPageBreak/>
         <w:t xml:space="preserve">INSERT INTO </w:t>
       </w:r>
       <w:r>
@@ -2062,7 +2085,6 @@
         <w:ind w:left="1276"/>
       </w:pPr>
       <w:r>
-        <w:lastRenderedPageBreak/>
         <w:t xml:space="preserve">Seleciona a quantidade dos produtos cuja descrição contém a </w:t>
       </w:r>
       <w:proofErr w:type="spellStart"/>
@@ -2361,8 +2383,6 @@
       <w:r>
         <w:t xml:space="preserve"> OA</w:t>
       </w:r>
-      <w:bookmarkStart w:id="0" w:name="_GoBack"/>
-      <w:bookmarkEnd w:id="0"/>
     </w:p>
     <w:sectPr>
       <w:headerReference w:type="default" r:id="rId7"/>

</xml_diff>